<commit_message>
Melhoria do fluxo alternativo 7
</commit_message>
<xml_diff>
--- a/output/docx/UC001 - Calcular Desconto de Produto.docx
+++ b/output/docx/UC001 - Calcular Desconto de Produto.docx
@@ -2314,21 +2314,6 @@
       <w:r>
         <w:rPr/>
         <w:t>2. System exibe mensagem 'A quantidade informada deve ser maior ou igual a 01 (um)!' (MSG002) </w:t>
-      </w:r>
-    </w:p>
-    <w:p>
-      <w:pPr>
-        <w:pStyle w:val="Normal"/>
-        <w:rPr/>
-      </w:pPr>
-      <w:r>
-        <w:rPr/>
-        <w:t/>
-      </w:r>
-      <w:bookmarkEnd w:id="2"/>
-      <w:r>
-        <w:rPr/>
-        <w:t>3. Usuário do Sistema clica no botão 'Calcular Desconto!' bs 18</w:t>
       </w:r>
     </w:p>
     <w:p>

</xml_diff>

<commit_message>
Refatorando o fluxo alternativo 7
</commit_message>
<xml_diff>
--- a/output/docx/UC001 - Calcular Desconto de Produto.docx
+++ b/output/docx/UC001 - Calcular Desconto de Produto.docx
@@ -2313,7 +2313,37 @@
       <w:bookmarkEnd w:id="2"/>
       <w:r>
         <w:rPr/>
-        <w:t>2. System exibe mensagem 'A quantidade informada deve ser maior ou igual a 01 (um)!' (MSG002) </w:t>
+        <w:t>2. System registra a quantidade informada </w:t>
+      </w:r>
+    </w:p>
+    <w:p>
+      <w:pPr>
+        <w:pStyle w:val="Normal"/>
+        <w:rPr/>
+      </w:pPr>
+      <w:r>
+        <w:rPr/>
+        <w:t/>
+      </w:r>
+      <w:bookmarkEnd w:id="2"/>
+      <w:r>
+        <w:rPr/>
+        <w:t>3. Usuário do Sistema clica no botão 'Calcular Desconto!' </w:t>
+      </w:r>
+    </w:p>
+    <w:p>
+      <w:pPr>
+        <w:pStyle w:val="Normal"/>
+        <w:rPr/>
+      </w:pPr>
+      <w:r>
+        <w:rPr/>
+        <w:t/>
+      </w:r>
+      <w:bookmarkEnd w:id="2"/>
+      <w:r>
+        <w:rPr/>
+        <w:t>4. System exibe mensagem 'A quantidade informada deve ser maior ou igual a 01 (um)!' (MSG002) </w:t>
       </w:r>
     </w:p>
     <w:p>

</xml_diff>

<commit_message>
Atualizacao do UC001; Criacao do CRUD de produto
</commit_message>
<xml_diff>
--- a/output/docx/UC001 - Calcular Desconto de Produto.docx
+++ b/output/docx/UC001 - Calcular Desconto de Produto.docx
@@ -1507,7 +1507,7 @@
           <w:szCs w:val="24"/>
           <w:u w:val="none"/>
         </w:rPr>
-        <w:t>14. System registra o tipo de cliente selecionado </w:t>
+        <w:t>14. System apresenta o tipo de cliente selecionado </w:t>
       </w:r>
     </w:p>
     <w:p>
@@ -1549,7 +1549,7 @@
           <w:szCs w:val="24"/>
           <w:u w:val="none"/>
         </w:rPr>
-        <w:t>15. Usuário do Sistema informa a quantidade de produtos af[4,5,6,7]</w:t>
+        <w:t>15. Usuário do Sistema informa a quantidade de produtos af[4,5,6]</w:t>
       </w:r>
     </w:p>
     <w:p>
@@ -1591,7 +1591,7 @@
           <w:szCs w:val="24"/>
           <w:u w:val="none"/>
         </w:rPr>
-        <w:t>16. System registra a quantidade informada </w:t>
+        <w:t>16. System apresenta a quantidade informada </w:t>
       </w:r>
     </w:p>
     <w:p>
@@ -1675,7 +1675,7 @@
           <w:szCs w:val="24"/>
           <w:u w:val="none"/>
         </w:rPr>
-        <w:t>18. System processa o cálculo do desconto baseado no tipo de cliente e quantidade </w:t>
+        <w:t>18. System processa o cálculo do desconto baseado no tipo de cliente e quantidade ef[1]</w:t>
       </w:r>
     </w:p>
     <w:p>
@@ -2282,87 +2282,6 @@
       </w:pPr>
       <w:r>
         <w:rPr/>
-        <w:t>AF[7] – Quantidade menor ou igual a zero</w:t>
-      </w:r>
-    </w:p>
-    <w:p>
-      <w:pPr>
-        <w:pStyle w:val="Normal"/>
-        <w:rPr/>
-      </w:pPr>
-      <w:bookmarkStart w:id="2" w:name="__DdeLink__603_36032102961"/>
-      <w:r>
-        <w:rPr/>
-        <w:t/>
-      </w:r>
-      <w:bookmarkEnd w:id="2"/>
-      <w:r>
-        <w:rPr/>
-        <w:t>1. Usuário do Sistema informa a quantidade de produtos menor ou igual a zero </w:t>
-      </w:r>
-    </w:p>
-    <w:p>
-      <w:pPr>
-        <w:pStyle w:val="Normal"/>
-        <w:rPr/>
-      </w:pPr>
-      <w:r>
-        <w:rPr/>
-        <w:t/>
-      </w:r>
-      <w:bookmarkEnd w:id="2"/>
-      <w:r>
-        <w:rPr/>
-        <w:t>2. System registra a quantidade informada </w:t>
-      </w:r>
-    </w:p>
-    <w:p>
-      <w:pPr>
-        <w:pStyle w:val="Normal"/>
-        <w:rPr/>
-      </w:pPr>
-      <w:r>
-        <w:rPr/>
-        <w:t/>
-      </w:r>
-      <w:bookmarkEnd w:id="2"/>
-      <w:r>
-        <w:rPr/>
-        <w:t>3. Usuário do Sistema clica no botão 'Calcular Desconto!' </w:t>
-      </w:r>
-    </w:p>
-    <w:p>
-      <w:pPr>
-        <w:pStyle w:val="Normal"/>
-        <w:rPr/>
-      </w:pPr>
-      <w:r>
-        <w:rPr/>
-        <w:t/>
-      </w:r>
-      <w:bookmarkEnd w:id="2"/>
-      <w:r>
-        <w:rPr/>
-        <w:t>4. System exibe mensagem 'A quantidade informada deve ser maior ou igual a 01 (um)!' (MSG002) </w:t>
-      </w:r>
-    </w:p>
-    <w:p>
-      <w:pPr>
-        <w:pStyle w:val="Normal"/>
-        <w:rPr/>
-      </w:pPr>
-      <w:r>
-        <w:rPr/>
-        <w:t/>
-      </w:r>
-    </w:p>
-    <w:p>
-      <w:pPr>
-        <w:pStyle w:val="Normal"/>
-        <w:rPr/>
-      </w:pPr>
-      <w:r>
-        <w:rPr/>
         <w:t/>
       </w:r>
     </w:p>
@@ -2383,6 +2302,84 @@
     <w:p>
       <w:pPr>
         <w:pStyle w:val="Normal"/>
+        <w:rPr/>
+      </w:pPr>
+      <w:r>
+        <w:rPr/>
+        <w:t>EF[1] – Quantidade menor ou igual a zero</w:t>
+      </w:r>
+    </w:p>
+    <w:p>
+      <w:pPr>
+        <w:pStyle w:val="Normal"/>
+        <w:jc w:val="left"/>
+        <w:rPr/>
+      </w:pPr>
+      <w:bookmarkStart w:id="3" w:name="__DdeLink__603_360321029611"/>
+      <w:r>
+        <w:rPr>
+          <w:b w:val="false"/>
+          <w:bCs w:val="false"/>
+          <w:i w:val="false"/>
+          <w:iCs w:val="false"/>
+          <w:strike w:val="false"/>
+          <w:dstrike w:val="false"/>
+          <w:outline w:val="false"/>
+          <w:shadow w:val="false"/>
+          <w:color w:val="000000"/>
+          <w:sz w:val="24"/>
+          <w:szCs w:val="24"/>
+          <w:u w:val="none"/>
+        </w:rPr>
+        <w:t/>
+      </w:r>
+      <w:bookmarkEnd w:id="3"/>
+      <w:r>
+        <w:rPr>
+          <w:b w:val="false"/>
+          <w:bCs w:val="false"/>
+          <w:i w:val="false"/>
+          <w:iCs w:val="false"/>
+          <w:strike w:val="false"/>
+          <w:dstrike w:val="false"/>
+          <w:outline w:val="false"/>
+          <w:shadow w:val="false"/>
+          <w:color w:val="000000"/>
+          <w:sz w:val="24"/>
+          <w:szCs w:val="24"/>
+          <w:u w:val="none"/>
+        </w:rPr>
+        <w:t>4. System exibe mensagem 'A quantidade informada deve ser maior ou igual a 01 (um)!' (MSG002) </w:t>
+      </w:r>
+    </w:p>
+    <w:p>
+      <w:pPr>
+        <w:pStyle w:val="TextBody"/>
+        <w:spacing w:lineRule="auto" w:line="240" w:before="0" w:after="0"/>
+        <w:rPr/>
+      </w:pPr>
+      <w:r>
+        <w:rPr>
+          <w:b w:val="false"/>
+          <w:bCs w:val="false"/>
+          <w:i w:val="false"/>
+          <w:iCs w:val="false"/>
+          <w:strike w:val="false"/>
+          <w:dstrike w:val="false"/>
+          <w:outline w:val="false"/>
+          <w:shadow w:val="false"/>
+          <w:color w:val="000000"/>
+          <w:sz w:val="24"/>
+          <w:szCs w:val="24"/>
+          <w:u w:val="none"/>
+        </w:rPr>
+        <w:t/>
+      </w:r>
+    </w:p>
+    <w:p>
+      <w:pPr>
+        <w:pStyle w:val="TextBody"/>
+        <w:spacing w:lineRule="auto" w:line="240"/>
         <w:rPr/>
       </w:pPr>
       <w:r>

</xml_diff>